<commit_message>
add QA Test Report
</commit_message>
<xml_diff>
--- a/QA Test Report.docx
+++ b/QA Test Report.docx
@@ -170,10 +170,10 @@
         <w:tblLook w:val="04A0" w:firstRow="1" w:lastRow="0" w:firstColumn="1" w:lastColumn="0" w:noHBand="0" w:noVBand="1"/>
       </w:tblPr>
       <w:tblGrid>
-        <w:gridCol w:w="2337"/>
-        <w:gridCol w:w="2337"/>
-        <w:gridCol w:w="1133"/>
-        <w:gridCol w:w="3543"/>
+        <w:gridCol w:w="2271"/>
+        <w:gridCol w:w="2245"/>
+        <w:gridCol w:w="1112"/>
+        <w:gridCol w:w="3388"/>
       </w:tblGrid>
       <w:tr>
         <w:tc>
@@ -712,21 +712,7 @@
           <w:rFonts w:eastAsia="Times New Roman" w:cstheme="minorHAnsi"/>
           <w:lang w:eastAsia="en-PH"/>
         </w:rPr>
-        <w:t xml:space="preserve"> Products correctly sorted Z</w:t>
-      </w:r>
-      <w:r>
-        <w:rPr>
-          <w:rFonts w:eastAsia="Times New Roman" w:cstheme="minorHAnsi"/>
-          <w:lang w:eastAsia="en-PH"/>
-        </w:rPr>
-        <w:t xml:space="preserve"> to</w:t>
-      </w:r>
-      <w:r>
-        <w:rPr>
-          <w:rFonts w:eastAsia="Times New Roman" w:cstheme="minorHAnsi"/>
-          <w:lang w:eastAsia="en-PH"/>
-        </w:rPr>
-        <w:t xml:space="preserve"> A.</w:t>
+        <w:t xml:space="preserve"> Products correctly sorted Z to A.</w:t>
       </w:r>
     </w:p>
     <w:p>
@@ -995,21 +981,31 @@
           <w:szCs w:val="22"/>
         </w:rPr>
       </w:pPr>
-      <w:r>
+    </w:p>
+    <w:p>
+      <w:pPr>
+        <w:pStyle w:val="Heading3"/>
         <w:rPr>
           <w:rFonts w:asciiTheme="minorHAnsi" w:hAnsiTheme="minorHAnsi" w:cstheme="minorHAnsi"/>
           <w:sz w:val="22"/>
           <w:szCs w:val="22"/>
         </w:rPr>
-        <w:lastRenderedPageBreak/>
-        <w:t xml:space="preserve">3. </w:t>
-      </w:r>
+      </w:pPr>
       <w:r>
         <w:rPr>
           <w:rFonts w:asciiTheme="minorHAnsi" w:hAnsiTheme="minorHAnsi" w:cstheme="minorHAnsi"/>
           <w:sz w:val="22"/>
           <w:szCs w:val="22"/>
         </w:rPr>
+        <w:lastRenderedPageBreak/>
+        <w:t xml:space="preserve">3. </w:t>
+      </w:r>
+      <w:r>
+        <w:rPr>
+          <w:rFonts w:asciiTheme="minorHAnsi" w:hAnsiTheme="minorHAnsi" w:cstheme="minorHAnsi"/>
+          <w:sz w:val="22"/>
+          <w:szCs w:val="22"/>
+        </w:rPr>
         <w:t xml:space="preserve">Feature: </w:t>
       </w:r>
       <w:r>
@@ -1225,32 +1221,69 @@
           <w:sz w:val="28"/>
           <w:szCs w:val="28"/>
         </w:rPr>
-        <w:t>Overall Test Status</w:t>
-      </w:r>
-      <w:r>
-        <w:rPr>
-          <w:b/>
-          <w:bCs/>
-          <w:sz w:val="28"/>
-          <w:szCs w:val="28"/>
-        </w:rPr>
-        <w:t>:</w:t>
-      </w:r>
-    </w:p>
-    <w:p>
-      <w:pPr>
-        <w:spacing w:before="100" w:beforeAutospacing="1" w:after="100" w:afterAutospacing="1" w:line="240" w:lineRule="auto"/>
-      </w:pPr>
-      <w:r>
-        <w:t xml:space="preserve">All scenarios </w:t>
-      </w:r>
-      <w:r>
-        <w:t>passed. No bugs encountered.</w:t>
-      </w:r>
-    </w:p>
-    <w:p>
-      <w:pPr>
-        <w:spacing w:before="100" w:beforeAutospacing="1" w:after="100" w:afterAutospacing="1" w:line="240" w:lineRule="auto"/>
+        <w:t>Overall Test Status:</w:t>
+      </w:r>
+    </w:p>
+    <w:p>
+      <w:pPr>
+        <w:spacing w:before="100" w:beforeAutospacing="1" w:after="100" w:afterAutospacing="1" w:line="240" w:lineRule="auto"/>
+      </w:pPr>
+      <w:r>
+        <w:t>All scenarios passed. No bugs encountered.</w:t>
+      </w:r>
+    </w:p>
+    <w:p>
+      <w:pPr>
+        <w:spacing w:before="100" w:beforeAutospacing="1" w:after="100" w:afterAutospacing="1" w:line="240" w:lineRule="auto"/>
+        <w:jc w:val="center"/>
+      </w:pPr>
+      <w:r>
+        <w:drawing>
+          <wp:inline distT="0" distB="0" distL="0" distR="0" wp14:anchorId="0D415C56" wp14:editId="7CF5B205">
+            <wp:extent cx="5400675" cy="2519737"/>
+            <wp:effectExtent l="0" t="0" r="0" b="0"/>
+            <wp:docPr id="1" name="Picture 1"/>
+            <wp:cNvGraphicFramePr>
+              <a:graphicFrameLocks xmlns:a="http://schemas.openxmlformats.org/drawingml/2006/main" noChangeAspect="1"/>
+            </wp:cNvGraphicFramePr>
+            <a:graphic xmlns:a="http://schemas.openxmlformats.org/drawingml/2006/main">
+              <a:graphicData uri="http://schemas.openxmlformats.org/drawingml/2006/picture">
+                <pic:pic xmlns:pic="http://schemas.openxmlformats.org/drawingml/2006/picture">
+                  <pic:nvPicPr>
+                    <pic:cNvPr id="1" name=""/>
+                    <pic:cNvPicPr/>
+                  </pic:nvPicPr>
+                  <pic:blipFill>
+                    <a:blip r:embed="rId5"/>
+                    <a:stretch>
+                      <a:fillRect/>
+                    </a:stretch>
+                  </pic:blipFill>
+                  <pic:spPr>
+                    <a:xfrm>
+                      <a:off x="0" y="0"/>
+                      <a:ext cx="5411013" cy="2524560"/>
+                    </a:xfrm>
+                    <a:prstGeom prst="rect">
+                      <a:avLst/>
+                    </a:prstGeom>
+                  </pic:spPr>
+                </pic:pic>
+              </a:graphicData>
+            </a:graphic>
+          </wp:inline>
+        </w:drawing>
+      </w:r>
+    </w:p>
+    <w:p>
+      <w:pPr>
+        <w:spacing w:before="100" w:beforeAutospacing="1" w:after="100" w:afterAutospacing="1" w:line="240" w:lineRule="auto"/>
+        <w:rPr>
+          <w:rFonts w:eastAsia="Times New Roman" w:cstheme="minorHAnsi"/>
+          <w:b/>
+          <w:bCs/>
+          <w:lang w:eastAsia="en-PH"/>
+        </w:rPr>
       </w:pPr>
     </w:p>
     <w:p>
@@ -1284,7 +1317,7 @@
       <w:r>
         <w:t xml:space="preserve">Playwright: </w:t>
       </w:r>
-      <w:hyperlink r:id="rId5" w:history="1">
+      <w:hyperlink r:id="rId6" w:history="1">
         <w:r>
           <w:rPr>
             <w:rStyle w:val="Hyperlink"/>
@@ -1304,7 +1337,7 @@
       <w:r>
         <w:t xml:space="preserve">Spread Syntax: </w:t>
       </w:r>
-      <w:hyperlink r:id="rId6" w:history="1">
+      <w:hyperlink r:id="rId7" w:history="1">
         <w:r>
           <w:rPr>
             <w:rStyle w:val="Hyperlink"/>
@@ -1324,7 +1357,7 @@
       <w:r>
         <w:t xml:space="preserve">Locale Compare: </w:t>
       </w:r>
-      <w:hyperlink r:id="rId7" w:history="1">
+      <w:hyperlink r:id="rId8" w:history="1">
         <w:r>
           <w:rPr>
             <w:rStyle w:val="Hyperlink"/>
@@ -1344,7 +1377,7 @@
       <w:r>
         <w:t xml:space="preserve">Sort: </w:t>
       </w:r>
-      <w:hyperlink r:id="rId8" w:history="1">
+      <w:hyperlink r:id="rId9" w:history="1">
         <w:r>
           <w:rPr>
             <w:rStyle w:val="Hyperlink"/>
@@ -1364,7 +1397,7 @@
       <w:r>
         <w:t xml:space="preserve">Gherkin Syntax Reference: </w:t>
       </w:r>
-      <w:hyperlink r:id="rId9" w:history="1">
+      <w:hyperlink r:id="rId10" w:history="1">
         <w:r>
           <w:rPr>
             <w:rStyle w:val="Hyperlink"/>
@@ -1384,7 +1417,7 @@
       <w:r>
         <w:t xml:space="preserve">Cucumber installation: </w:t>
       </w:r>
-      <w:hyperlink r:id="rId10" w:history="1">
+      <w:hyperlink r:id="rId11" w:history="1">
         <w:r>
           <w:rPr>
             <w:rStyle w:val="Hyperlink"/>
@@ -1400,34 +1433,18 @@
           <w:ilvl w:val="0"/>
           <w:numId w:val="4"/>
         </w:numPr>
-      </w:pPr>
-      <w:r>
-        <w:t xml:space="preserve">Playwright installation: </w:t>
-      </w:r>
-      <w:r>
-        <w:t>https://playwright.dev/docs/intro</w:t>
-      </w:r>
-    </w:p>
-    <w:p>
-      <w:pPr>
-        <w:spacing w:before="100" w:beforeAutospacing="1" w:after="100" w:afterAutospacing="1" w:line="240" w:lineRule="auto"/>
-        <w:rPr>
-          <w:rFonts w:eastAsia="Times New Roman" w:cstheme="minorHAnsi"/>
-          <w:lang w:eastAsia="en-PH"/>
-        </w:rPr>
-      </w:pPr>
-    </w:p>
-    <w:p>
-      <w:pPr>
         <w:rPr>
           <w:sz w:val="28"/>
           <w:szCs w:val="28"/>
           <w:lang w:val="en-US"/>
         </w:rPr>
       </w:pPr>
+      <w:r>
+        <w:t>Playwright installation: https://playwright.dev/docs/intro</w:t>
+      </w:r>
     </w:p>
     <w:sectPr>
-      <w:pgSz w:w="12240" w:h="15840"/>
+      <w:pgSz w:w="11906" w:h="16838" w:code="9"/>
       <w:pgMar w:top="1440" w:right="1440" w:bottom="1440" w:left="1440" w:header="708" w:footer="708" w:gutter="0"/>
       <w:cols w:space="708"/>
       <w:docGrid w:linePitch="360"/>

</xml_diff>